<commit_message>
Aktualisierung DoD und US
</commit_message>
<xml_diff>
--- a/Dokumente/DoD.docx
+++ b/Dokumente/DoD.docx
@@ -15,56 +15,15 @@
           <w:b/>
           <w:sz w:val="28"/>
         </w:rPr>
-        <w:t xml:space="preserve">Definition </w:t>
-      </w:r>
-      <w:proofErr w:type="spellStart"/>
-      <w:r>
-        <w:rPr>
-          <w:b/>
-          <w:sz w:val="28"/>
-        </w:rPr>
-        <w:t>of</w:t>
-      </w:r>
-      <w:proofErr w:type="spellEnd"/>
-      <w:r>
-        <w:rPr>
-          <w:b/>
-          <w:sz w:val="28"/>
-        </w:rPr>
-        <w:t xml:space="preserve"> </w:t>
-      </w:r>
-      <w:proofErr w:type="spellStart"/>
-      <w:r>
-        <w:rPr>
-          <w:b/>
-          <w:sz w:val="28"/>
-        </w:rPr>
-        <w:t>Done</w:t>
-      </w:r>
-      <w:proofErr w:type="spellEnd"/>
+        <w:t>Definition of Done</w:t>
+      </w:r>
     </w:p>
     <w:p>
       <w:r>
         <w:t>Das Team</w:t>
       </w:r>
       <w:r>
-        <w:t xml:space="preserve"> </w:t>
-      </w:r>
-      <w:proofErr w:type="spellStart"/>
-      <w:r>
-        <w:t>TeamSplitter</w:t>
-      </w:r>
-      <w:proofErr w:type="spellEnd"/>
-      <w:r>
-        <w:t xml:space="preserve"> hat sich auf folgende </w:t>
-      </w:r>
-      <w:proofErr w:type="spellStart"/>
-      <w:r>
-        <w:t>DoD</w:t>
-      </w:r>
-      <w:proofErr w:type="spellEnd"/>
-      <w:r>
-        <w:t xml:space="preserve"> geeinigt:</w:t>
+        <w:t xml:space="preserve"> TeamSplitter hat sich auf folgende DoD geeinigt:</w:t>
       </w:r>
     </w:p>
     <w:p>
@@ -88,13 +47,7 @@
         </w:numPr>
       </w:pPr>
       <w:r>
-        <w:t xml:space="preserve">Alle Akzeptanzkriterien </w:t>
-      </w:r>
-      <w:r>
-        <w:t>werden</w:t>
-      </w:r>
-      <w:r>
-        <w:t xml:space="preserve"> erfüllt</w:t>
+        <w:t>Alle Akzeptanzkriterien werden erfüllt</w:t>
       </w:r>
     </w:p>
     <w:p>
@@ -106,16 +59,10 @@
         </w:numPr>
       </w:pPr>
       <w:r>
-        <w:t xml:space="preserve">Der Code ist fertiggestellt und im </w:t>
-      </w:r>
-      <w:proofErr w:type="spellStart"/>
-      <w:r>
-        <w:t>Versionierungssystem</w:t>
-      </w:r>
-      <w:proofErr w:type="spellEnd"/>
-      <w:r>
-        <w:t xml:space="preserve"> eingespielt</w:t>
-      </w:r>
+        <w:t>Alle Aufgaben in den Tasks wurden erfüllt</w:t>
+      </w:r>
+      <w:bookmarkStart w:id="0" w:name="_GoBack"/>
+      <w:bookmarkEnd w:id="0"/>
     </w:p>
     <w:p>
       <w:pPr>
@@ -126,7 +73,7 @@
         </w:numPr>
       </w:pPr>
       <w:r>
-        <w:t>Dokumentationen sind aktuell</w:t>
+        <w:t>Der Code ist fertiggestellt und im Versionierungssystem eingespielt</w:t>
       </w:r>
     </w:p>
     <w:p>
@@ -138,13 +85,7 @@
         </w:numPr>
       </w:pPr>
       <w:r>
-        <w:t>Release-Notes</w:t>
-      </w:r>
-      <w:r>
-        <w:t xml:space="preserve"> </w:t>
-      </w:r>
-      <w:r>
-        <w:t>sind aktuell</w:t>
+        <w:t>Dokumentationen sind aktuell</w:t>
       </w:r>
     </w:p>
     <w:p>
@@ -156,13 +97,7 @@
         </w:numPr>
       </w:pPr>
       <w:r>
-        <w:t xml:space="preserve">Code Review </w:t>
-      </w:r>
-      <w:r>
-        <w:t xml:space="preserve">wurde </w:t>
-      </w:r>
-      <w:r>
-        <w:t xml:space="preserve">durchgeführt </w:t>
+        <w:t>Release-Notes sind aktuell</w:t>
       </w:r>
     </w:p>
     <w:p>
@@ -173,13 +108,20 @@
           <w:numId w:val="2"/>
         </w:numPr>
       </w:pPr>
-      <w:proofErr w:type="spellStart"/>
-      <w:r>
-        <w:t>Coding</w:t>
-      </w:r>
-      <w:proofErr w:type="spellEnd"/>
-      <w:r>
-        <w:t xml:space="preserve"> Guidelines und Standards </w:t>
+      <w:r>
+        <w:t xml:space="preserve">Code Review wurde durchgeführt </w:t>
+      </w:r>
+    </w:p>
+    <w:p>
+      <w:pPr>
+        <w:pStyle w:val="Listenabsatz"/>
+        <w:numPr>
+          <w:ilvl w:val="0"/>
+          <w:numId w:val="2"/>
+        </w:numPr>
+      </w:pPr>
+      <w:r>
+        <w:t xml:space="preserve">Coding Guidelines und Standards </w:t>
       </w:r>
       <w:r>
         <w:t>(</w:t>
@@ -191,7 +133,6 @@
         </w:rPr>
         <w:t xml:space="preserve">Java Code </w:t>
       </w:r>
-      <w:proofErr w:type="spellStart"/>
       <w:r>
         <w:rPr>
           <w:rStyle w:val="spellingerror"/>
@@ -199,7 +140,6 @@
         </w:rPr>
         <w:t>Conventions</w:t>
       </w:r>
-      <w:proofErr w:type="spellEnd"/>
       <w:r>
         <w:rPr>
           <w:rStyle w:val="normaltextrun"/>
@@ -223,19 +163,7 @@
         </w:numPr>
       </w:pPr>
       <w:r>
-        <w:t>Unit-</w:t>
-      </w:r>
-      <w:r>
-        <w:t xml:space="preserve">Tests </w:t>
-      </w:r>
-      <w:r>
-        <w:t xml:space="preserve">wurden </w:t>
-      </w:r>
-      <w:r>
-        <w:t xml:space="preserve">durchgeführt und </w:t>
-      </w:r>
-      <w:r>
-        <w:t>laufen erfolgreich</w:t>
+        <w:t>Unit-Tests wurden durchgeführt und laufen erfolgreich</w:t>
       </w:r>
     </w:p>
     <w:p>
@@ -247,16 +175,7 @@
         </w:numPr>
       </w:pPr>
       <w:r>
-        <w:t>K</w:t>
-      </w:r>
-      <w:r>
-        <w:t xml:space="preserve">eine kritischen Bugs </w:t>
-      </w:r>
-      <w:r>
-        <w:t xml:space="preserve">sind </w:t>
-      </w:r>
-      <w:r>
-        <w:t>offen</w:t>
+        <w:t>Keine kritischen Bugs sind offen</w:t>
       </w:r>
     </w:p>
     <w:p>
@@ -266,8 +185,6 @@
           <w:lang w:val="en-US"/>
         </w:rPr>
       </w:pPr>
-      <w:bookmarkStart w:id="0" w:name="_GoBack"/>
-      <w:bookmarkEnd w:id="0"/>
     </w:p>
     <w:sectPr>
       <w:pgSz w:w="11906" w:h="16838"/>

</xml_diff>